<commit_message>
changed key REQ_RAT to REQ_RATIO
</commit_message>
<xml_diff>
--- a/examples/test_requirement.docx
+++ b/examples/test_requirement.docx
@@ -1,10 +1,10 @@
 
 <file path=word/document.xml><?xml version="1.0" encoding="utf-8"?>
-<w:document xmlns:wpc="http://schemas.microsoft.com/office/word/2010/wordprocessingCanvas" xmlns:mo="http://schemas.microsoft.com/office/mac/office/2008/main" xmlns:mc="http://schemas.openxmlformats.org/markup-compatibility/2006" xmlns:mv="urn:schemas-microsoft-com:mac:vml" xmlns:o="urn:schemas-microsoft-com:office:office" xmlns:r="http://schemas.openxmlformats.org/officeDocument/2006/relationships" xmlns:m="http://schemas.openxmlformats.org/officeDocument/2006/math" xmlns:v="urn:schemas-microsoft-com:vml" xmlns:wp14="http://schemas.microsoft.com/office/word/2010/wordprocessingDrawing" xmlns:wp="http://schemas.openxmlformats.org/drawingml/2006/wordprocessingDrawing" xmlns:w10="urn:schemas-microsoft-com:office:word" xmlns:w="http://schemas.openxmlformats.org/wordprocessingml/2006/main" xmlns:w14="http://schemas.microsoft.com/office/word/2010/wordml" xmlns:wpg="http://schemas.microsoft.com/office/word/2010/wordprocessingGroup" xmlns:wpi="http://schemas.microsoft.com/office/word/2010/wordprocessingInk" xmlns:wne="http://schemas.microsoft.com/office/word/2006/wordml" xmlns:wps="http://schemas.microsoft.com/office/word/2010/wordprocessingShape" mc:Ignorable="w14 wp14">
+<w:document xmlns:ve="http://schemas.openxmlformats.org/markup-compatibility/2006" xmlns:o="urn:schemas-microsoft-com:office:office" xmlns:r="http://schemas.openxmlformats.org/officeDocument/2006/relationships" xmlns:m="http://schemas.openxmlformats.org/officeDocument/2006/math" xmlns:v="urn:schemas-microsoft-com:vml" xmlns:wp="http://schemas.openxmlformats.org/drawingml/2006/wordprocessingDrawing" xmlns:w10="urn:schemas-microsoft-com:office:word" xmlns:w="http://schemas.openxmlformats.org/wordprocessingml/2006/main" xmlns:wne="http://schemas.microsoft.com/office/word/2006/wordml">
   <w:body>
     <w:p>
       <w:pPr>
-        <w:pStyle w:val="berschrift1"/>
+        <w:pStyle w:val="Heading1"/>
       </w:pPr>
       <w:r>
         <w:t>COVER</w:t>
@@ -13,7 +13,7 @@
     <w:p/>
     <w:p>
       <w:pPr>
-        <w:pStyle w:val="berschrift1"/>
+        <w:pStyle w:val="Heading1"/>
       </w:pPr>
       <w:r>
         <w:t>Introduction</w:t>
@@ -30,7 +30,7 @@
     <w:p/>
     <w:p>
       <w:pPr>
-        <w:pStyle w:val="berschrift1"/>
+        <w:pStyle w:val="Heading1"/>
       </w:pPr>
       <w:r>
         <w:t>System requirements</w:t>
@@ -44,9 +44,9 @@
     <w:p/>
     <w:tbl>
       <w:tblPr>
-        <w:tblStyle w:val="Tabellenraster"/>
+        <w:tblStyle w:val="TableGrid"/>
         <w:tblW w:w="0" w:type="auto"/>
-        <w:tblLook w:val="04A0" w:firstRow="1" w:lastRow="0" w:firstColumn="1" w:lastColumn="0" w:noHBand="0" w:noVBand="1"/>
+        <w:tblLook w:val="04A0"/>
       </w:tblPr>
       <w:tblGrid>
         <w:gridCol w:w="1668"/>
@@ -96,7 +96,7 @@
     <w:p/>
     <w:p>
       <w:pPr>
-        <w:pStyle w:val="berschrift2"/>
+        <w:pStyle w:val="Heading2"/>
       </w:pPr>
       <w:r>
         <w:t>General</w:t>
@@ -107,9 +107,9 @@
     <w:p/>
     <w:tbl>
       <w:tblPr>
-        <w:tblStyle w:val="Tabellenraster"/>
+        <w:tblStyle w:val="TableGrid"/>
         <w:tblW w:w="0" w:type="auto"/>
-        <w:tblLook w:val="04A0" w:firstRow="1" w:lastRow="0" w:firstColumn="1" w:lastColumn="0" w:noHBand="0" w:noVBand="1"/>
+        <w:tblLook w:val="04A0"/>
       </w:tblPr>
       <w:tblGrid>
         <w:gridCol w:w="1668"/>
@@ -168,6 +168,9 @@
             <w:r>
               <w:t>REQ_RAT</w:t>
             </w:r>
+            <w:r>
+              <w:t>IO</w:t>
+            </w:r>
           </w:p>
         </w:tc>
         <w:tc>
@@ -207,9 +210,9 @@
     <w:p/>
     <w:tbl>
       <w:tblPr>
-        <w:tblStyle w:val="Tabellenraster"/>
+        <w:tblStyle w:val="TableGrid"/>
         <w:tblW w:w="0" w:type="auto"/>
-        <w:tblLook w:val="04A0" w:firstRow="1" w:lastRow="0" w:firstColumn="1" w:lastColumn="0" w:noHBand="0" w:noVBand="1"/>
+        <w:tblLook w:val="04A0"/>
       </w:tblPr>
       <w:tblGrid>
         <w:gridCol w:w="1668"/>
@@ -268,6 +271,9 @@
             <w:r>
               <w:t>REQ_RAT</w:t>
             </w:r>
+            <w:r>
+              <w:t>IO</w:t>
+            </w:r>
           </w:p>
         </w:tc>
         <w:tc>
@@ -307,7 +313,7 @@
     <w:p/>
     <w:p>
       <w:pPr>
-        <w:pStyle w:val="berschrift2"/>
+        <w:pStyle w:val="Heading2"/>
       </w:pPr>
       <w:r>
         <w:t>Physical</w:t>
@@ -316,9 +322,9 @@
     <w:p/>
     <w:tbl>
       <w:tblPr>
-        <w:tblStyle w:val="Tabellenraster"/>
+        <w:tblStyle w:val="TableGrid"/>
         <w:tblW w:w="0" w:type="auto"/>
-        <w:tblLook w:val="04A0" w:firstRow="1" w:lastRow="0" w:firstColumn="1" w:lastColumn="0" w:noHBand="0" w:noVBand="1"/>
+        <w:tblLook w:val="04A0"/>
       </w:tblPr>
       <w:tblGrid>
         <w:gridCol w:w="1668"/>
@@ -386,6 +392,9 @@
             <w:r>
               <w:t>REQ_RAT</w:t>
             </w:r>
+            <w:r>
+              <w:t>IO</w:t>
+            </w:r>
           </w:p>
         </w:tc>
         <w:tc>
@@ -425,9 +434,9 @@
     <w:p/>
     <w:tbl>
       <w:tblPr>
-        <w:tblStyle w:val="Tabellenraster"/>
+        <w:tblStyle w:val="TableGrid"/>
         <w:tblW w:w="0" w:type="auto"/>
-        <w:tblLook w:val="04A0" w:firstRow="1" w:lastRow="0" w:firstColumn="1" w:lastColumn="0" w:noHBand="0" w:noVBand="1"/>
+        <w:tblLook w:val="04A0"/>
       </w:tblPr>
       <w:tblGrid>
         <w:gridCol w:w="1668"/>
@@ -486,6 +495,9 @@
             <w:r>
               <w:t>REQ_RAT</w:t>
             </w:r>
+            <w:r>
+              <w:t>IO</w:t>
+            </w:r>
           </w:p>
         </w:tc>
         <w:tc>
@@ -525,9 +537,9 @@
     <w:p/>
     <w:tbl>
       <w:tblPr>
-        <w:tblStyle w:val="Tabellenraster"/>
+        <w:tblStyle w:val="TableGrid"/>
         <w:tblW w:w="0" w:type="auto"/>
-        <w:tblLook w:val="04A0" w:firstRow="1" w:lastRow="0" w:firstColumn="1" w:lastColumn="0" w:noHBand="0" w:noVBand="1"/>
+        <w:tblLook w:val="04A0"/>
       </w:tblPr>
       <w:tblGrid>
         <w:gridCol w:w="1668"/>
@@ -586,6 +598,9 @@
             <w:r>
               <w:t>REQ_RAT</w:t>
             </w:r>
+            <w:r>
+              <w:t>IO</w:t>
+            </w:r>
           </w:p>
         </w:tc>
         <w:tc>
@@ -625,7 +640,7 @@
     <w:p/>
     <w:p>
       <w:pPr>
-        <w:pStyle w:val="berschrift2"/>
+        <w:pStyle w:val="Heading2"/>
       </w:pPr>
       <w:r>
         <w:lastRenderedPageBreak/>
@@ -635,9 +650,9 @@
     <w:p/>
     <w:tbl>
       <w:tblPr>
-        <w:tblStyle w:val="Tabellenraster"/>
+        <w:tblStyle w:val="TableGrid"/>
         <w:tblW w:w="0" w:type="auto"/>
-        <w:tblLook w:val="04A0" w:firstRow="1" w:lastRow="0" w:firstColumn="1" w:lastColumn="0" w:noHBand="0" w:noVBand="1"/>
+        <w:tblLook w:val="04A0"/>
       </w:tblPr>
       <w:tblGrid>
         <w:gridCol w:w="1668"/>
@@ -696,6 +711,9 @@
             <w:r>
               <w:t>REQ_RAT</w:t>
             </w:r>
+            <w:r>
+              <w:t>IO</w:t>
+            </w:r>
           </w:p>
         </w:tc>
         <w:tc>
@@ -735,9 +753,9 @@
     <w:p/>
     <w:tbl>
       <w:tblPr>
-        <w:tblStyle w:val="Tabellenraster"/>
+        <w:tblStyle w:val="TableGrid"/>
         <w:tblW w:w="0" w:type="auto"/>
-        <w:tblLook w:val="04A0" w:firstRow="1" w:lastRow="0" w:firstColumn="1" w:lastColumn="0" w:noHBand="0" w:noVBand="1"/>
+        <w:tblLook w:val="04A0"/>
       </w:tblPr>
       <w:tblGrid>
         <w:gridCol w:w="1668"/>
@@ -796,6 +814,9 @@
             <w:r>
               <w:t>REQ_RAT</w:t>
             </w:r>
+            <w:r>
+              <w:t>IO</w:t>
+            </w:r>
           </w:p>
         </w:tc>
         <w:tc>
@@ -835,9 +856,9 @@
     <w:p/>
     <w:tbl>
       <w:tblPr>
-        <w:tblStyle w:val="Tabellenraster"/>
+        <w:tblStyle w:val="TableGrid"/>
         <w:tblW w:w="0" w:type="auto"/>
-        <w:tblLook w:val="04A0" w:firstRow="1" w:lastRow="0" w:firstColumn="1" w:lastColumn="0" w:noHBand="0" w:noVBand="1"/>
+        <w:tblLook w:val="04A0"/>
       </w:tblPr>
       <w:tblGrid>
         <w:gridCol w:w="1668"/>
@@ -896,6 +917,9 @@
             <w:r>
               <w:t>REQ_RAT</w:t>
             </w:r>
+            <w:r>
+              <w:t>IO</w:t>
+            </w:r>
           </w:p>
         </w:tc>
         <w:tc>
@@ -935,7 +959,7 @@
     <w:p/>
     <w:p>
       <w:pPr>
-        <w:pStyle w:val="berschrift1"/>
+        <w:pStyle w:val="Heading1"/>
       </w:pPr>
       <w:r>
         <w:t>Conclusion</w:t>
@@ -958,7 +982,7 @@
 </file>
 
 <file path=word/styles.xml><?xml version="1.0" encoding="utf-8"?>
-<w:styles xmlns:mc="http://schemas.openxmlformats.org/markup-compatibility/2006" xmlns:r="http://schemas.openxmlformats.org/officeDocument/2006/relationships" xmlns:w="http://schemas.openxmlformats.org/wordprocessingml/2006/main" xmlns:w14="http://schemas.microsoft.com/office/word/2010/wordml" mc:Ignorable="w14">
+<w:styles xmlns:r="http://schemas.openxmlformats.org/officeDocument/2006/relationships" xmlns:w="http://schemas.openxmlformats.org/wordprocessingml/2006/main">
   <w:docDefaults>
     <w:rPrDefault>
       <w:rPr>
@@ -970,7 +994,7 @@
     </w:rPrDefault>
     <w:pPrDefault/>
   </w:docDefaults>
-  <w:latentStyles w:defLockedState="0" w:defUIPriority="99" w:defSemiHidden="1" w:defUnhideWhenUsed="1" w:defQFormat="0" w:count="276">
+  <w:latentStyles w:defLockedState="0" w:defUIPriority="99" w:defSemiHidden="1" w:defUnhideWhenUsed="1" w:defQFormat="0" w:count="267">
     <w:lsdException w:name="Normal" w:semiHidden="0" w:uiPriority="0" w:unhideWhenUsed="0" w:qFormat="1"/>
     <w:lsdException w:name="heading 1" w:semiHidden="0" w:uiPriority="9" w:unhideWhenUsed="0" w:qFormat="1"/>
     <w:lsdException w:name="heading 2" w:uiPriority="9" w:qFormat="1"/>
@@ -1109,15 +1133,16 @@
     <w:lsdException w:name="Bibliography" w:uiPriority="37"/>
     <w:lsdException w:name="TOC Heading" w:uiPriority="39" w:qFormat="1"/>
   </w:latentStyles>
-  <w:style w:type="paragraph" w:default="1" w:styleId="Standard">
+  <w:style w:type="paragraph" w:default="1" w:styleId="Normal">
     <w:name w:val="Normal"/>
     <w:qFormat/>
+    <w:rsid w:val="001101A8"/>
   </w:style>
-  <w:style w:type="paragraph" w:styleId="berschrift1">
+  <w:style w:type="paragraph" w:styleId="Heading1">
     <w:name w:val="heading 1"/>
-    <w:basedOn w:val="Standard"/>
-    <w:next w:val="Standard"/>
-    <w:link w:val="berschrift1Zeichen"/>
+    <w:basedOn w:val="Normal"/>
+    <w:next w:val="Normal"/>
+    <w:link w:val="Heading1Char"/>
     <w:uiPriority w:val="9"/>
     <w:qFormat/>
     <w:rsid w:val="00546F93"/>
@@ -1136,11 +1161,11 @@
       <w:szCs w:val="32"/>
     </w:rPr>
   </w:style>
-  <w:style w:type="paragraph" w:styleId="berschrift2">
+  <w:style w:type="paragraph" w:styleId="Heading2">
     <w:name w:val="heading 2"/>
-    <w:basedOn w:val="Standard"/>
-    <w:next w:val="Standard"/>
-    <w:link w:val="berschrift2Zeichen"/>
+    <w:basedOn w:val="Normal"/>
+    <w:next w:val="Normal"/>
+    <w:link w:val="Heading2Char"/>
     <w:uiPriority w:val="9"/>
     <w:unhideWhenUsed/>
     <w:qFormat/>
@@ -1160,17 +1185,18 @@
       <w:szCs w:val="26"/>
     </w:rPr>
   </w:style>
-  <w:style w:type="character" w:default="1" w:styleId="Absatzstandardschriftart">
+  <w:style w:type="character" w:default="1" w:styleId="DefaultParagraphFont">
     <w:name w:val="Default Paragraph Font"/>
     <w:uiPriority w:val="1"/>
     <w:semiHidden/>
     <w:unhideWhenUsed/>
   </w:style>
-  <w:style w:type="table" w:default="1" w:styleId="NormaleTabelle">
+  <w:style w:type="table" w:default="1" w:styleId="TableNormal">
     <w:name w:val="Normal Table"/>
     <w:uiPriority w:val="99"/>
     <w:semiHidden/>
     <w:unhideWhenUsed/>
+    <w:qFormat/>
     <w:tblPr>
       <w:tblInd w:w="0" w:type="dxa"/>
       <w:tblCellMar>
@@ -1181,15 +1207,15 @@
       </w:tblCellMar>
     </w:tblPr>
   </w:style>
-  <w:style w:type="numbering" w:default="1" w:styleId="KeineListe">
+  <w:style w:type="numbering" w:default="1" w:styleId="NoList">
     <w:name w:val="No List"/>
     <w:uiPriority w:val="99"/>
     <w:semiHidden/>
     <w:unhideWhenUsed/>
   </w:style>
-  <w:style w:type="table" w:styleId="Tabellenraster">
+  <w:style w:type="table" w:styleId="TableGrid">
     <w:name w:val="Table Grid"/>
-    <w:basedOn w:val="NormaleTabelle"/>
+    <w:basedOn w:val="TableNormal"/>
     <w:uiPriority w:val="59"/>
     <w:rsid w:val="00044DAF"/>
     <w:tblPr>
@@ -1210,10 +1236,10 @@
       </w:tblCellMar>
     </w:tblPr>
   </w:style>
-  <w:style w:type="character" w:customStyle="1" w:styleId="berschrift1Zeichen">
-    <w:name w:val="Überschrift 1 Zeichen"/>
-    <w:basedOn w:val="Absatzstandardschriftart"/>
-    <w:link w:val="berschrift1"/>
+  <w:style w:type="character" w:customStyle="1" w:styleId="Heading1Char">
+    <w:name w:val="Heading 1 Char"/>
+    <w:basedOn w:val="DefaultParagraphFont"/>
+    <w:link w:val="Heading1"/>
     <w:uiPriority w:val="9"/>
     <w:rsid w:val="00546F93"/>
     <w:rPr>
@@ -1225,10 +1251,10 @@
       <w:szCs w:val="32"/>
     </w:rPr>
   </w:style>
-  <w:style w:type="character" w:customStyle="1" w:styleId="berschrift2Zeichen">
-    <w:name w:val="Überschrift 2 Zeichen"/>
-    <w:basedOn w:val="Absatzstandardschriftart"/>
-    <w:link w:val="berschrift2"/>
+  <w:style w:type="character" w:customStyle="1" w:styleId="Heading2Char">
+    <w:name w:val="Heading 2 Char"/>
+    <w:basedOn w:val="DefaultParagraphFont"/>
+    <w:link w:val="Heading2"/>
     <w:uiPriority w:val="9"/>
     <w:rsid w:val="00072784"/>
     <w:rPr>

</xml_diff>

<commit_message>
parent - child works
</commit_message>
<xml_diff>
--- a/examples/test_requirement.docx
+++ b/examples/test_requirement.docx
@@ -1,10 +1,10 @@
 
 <file path=word/document.xml><?xml version="1.0" encoding="utf-8"?>
-<w:document xmlns:ve="http://schemas.openxmlformats.org/markup-compatibility/2006" xmlns:o="urn:schemas-microsoft-com:office:office" xmlns:r="http://schemas.openxmlformats.org/officeDocument/2006/relationships" xmlns:m="http://schemas.openxmlformats.org/officeDocument/2006/math" xmlns:v="urn:schemas-microsoft-com:vml" xmlns:wp="http://schemas.openxmlformats.org/drawingml/2006/wordprocessingDrawing" xmlns:w10="urn:schemas-microsoft-com:office:word" xmlns:w="http://schemas.openxmlformats.org/wordprocessingml/2006/main" xmlns:wne="http://schemas.microsoft.com/office/word/2006/wordml">
+<w:document xmlns:wpc="http://schemas.microsoft.com/office/word/2010/wordprocessingCanvas" xmlns:mo="http://schemas.microsoft.com/office/mac/office/2008/main" xmlns:mc="http://schemas.openxmlformats.org/markup-compatibility/2006" xmlns:mv="urn:schemas-microsoft-com:mac:vml" xmlns:o="urn:schemas-microsoft-com:office:office" xmlns:r="http://schemas.openxmlformats.org/officeDocument/2006/relationships" xmlns:m="http://schemas.openxmlformats.org/officeDocument/2006/math" xmlns:v="urn:schemas-microsoft-com:vml" xmlns:wp14="http://schemas.microsoft.com/office/word/2010/wordprocessingDrawing" xmlns:wp="http://schemas.openxmlformats.org/drawingml/2006/wordprocessingDrawing" xmlns:w10="urn:schemas-microsoft-com:office:word" xmlns:w="http://schemas.openxmlformats.org/wordprocessingml/2006/main" xmlns:w14="http://schemas.microsoft.com/office/word/2010/wordml" xmlns:wpg="http://schemas.microsoft.com/office/word/2010/wordprocessingGroup" xmlns:wpi="http://schemas.microsoft.com/office/word/2010/wordprocessingInk" xmlns:wne="http://schemas.microsoft.com/office/word/2006/wordml" xmlns:wps="http://schemas.microsoft.com/office/word/2010/wordprocessingShape" mc:Ignorable="w14 wp14">
   <w:body>
     <w:p>
       <w:pPr>
-        <w:pStyle w:val="Heading1"/>
+        <w:pStyle w:val="berschrift1"/>
       </w:pPr>
       <w:r>
         <w:t>COVER</w:t>
@@ -13,7 +13,7 @@
     <w:p/>
     <w:p>
       <w:pPr>
-        <w:pStyle w:val="Heading1"/>
+        <w:pStyle w:val="berschrift1"/>
       </w:pPr>
       <w:r>
         <w:t>Introduction</w:t>
@@ -30,7 +30,7 @@
     <w:p/>
     <w:p>
       <w:pPr>
-        <w:pStyle w:val="Heading1"/>
+        <w:pStyle w:val="berschrift1"/>
       </w:pPr>
       <w:r>
         <w:t>System requirements</w:t>
@@ -44,9 +44,9 @@
     <w:p/>
     <w:tbl>
       <w:tblPr>
-        <w:tblStyle w:val="TableGrid"/>
+        <w:tblStyle w:val="Tabellenraster"/>
         <w:tblW w:w="0" w:type="auto"/>
-        <w:tblLook w:val="04A0"/>
+        <w:tblLook w:val="04A0" w:firstRow="1" w:lastRow="0" w:firstColumn="1" w:lastColumn="0" w:noHBand="0" w:noVBand="1"/>
       </w:tblPr>
       <w:tblGrid>
         <w:gridCol w:w="1668"/>
@@ -89,27 +89,31 @@
           <w:tcPr>
             <w:tcW w:w="7538" w:type="dxa"/>
           </w:tcPr>
-          <w:p/>
+          <w:p>
+            <w:r>
+              <w:t>APP</w:t>
+            </w:r>
+            <w:bookmarkStart w:id="0" w:name="_GoBack"/>
+            <w:bookmarkEnd w:id="0"/>
+          </w:p>
         </w:tc>
       </w:tr>
     </w:tbl>
     <w:p/>
     <w:p>
       <w:pPr>
-        <w:pStyle w:val="Heading2"/>
+        <w:pStyle w:val="berschrift2"/>
       </w:pPr>
       <w:r>
         <w:t>General</w:t>
       </w:r>
-      <w:bookmarkStart w:id="0" w:name="_GoBack"/>
-      <w:bookmarkEnd w:id="0"/>
     </w:p>
     <w:p/>
     <w:tbl>
       <w:tblPr>
-        <w:tblStyle w:val="TableGrid"/>
+        <w:tblStyle w:val="Tabellenraster"/>
         <w:tblW w:w="0" w:type="auto"/>
-        <w:tblLook w:val="04A0"/>
+        <w:tblLook w:val="04A0" w:firstRow="1" w:lastRow="0" w:firstColumn="1" w:lastColumn="0" w:noHBand="0" w:noVBand="1"/>
       </w:tblPr>
       <w:tblGrid>
         <w:gridCol w:w="1668"/>
@@ -210,9 +214,9 @@
     <w:p/>
     <w:tbl>
       <w:tblPr>
-        <w:tblStyle w:val="TableGrid"/>
+        <w:tblStyle w:val="Tabellenraster"/>
         <w:tblW w:w="0" w:type="auto"/>
-        <w:tblLook w:val="04A0"/>
+        <w:tblLook w:val="04A0" w:firstRow="1" w:lastRow="0" w:firstColumn="1" w:lastColumn="0" w:noHBand="0" w:noVBand="1"/>
       </w:tblPr>
       <w:tblGrid>
         <w:gridCol w:w="1668"/>
@@ -313,7 +317,7 @@
     <w:p/>
     <w:p>
       <w:pPr>
-        <w:pStyle w:val="Heading2"/>
+        <w:pStyle w:val="berschrift2"/>
       </w:pPr>
       <w:r>
         <w:t>Physical</w:t>
@@ -322,9 +326,9 @@
     <w:p/>
     <w:tbl>
       <w:tblPr>
-        <w:tblStyle w:val="TableGrid"/>
+        <w:tblStyle w:val="Tabellenraster"/>
         <w:tblW w:w="0" w:type="auto"/>
-        <w:tblLook w:val="04A0"/>
+        <w:tblLook w:val="04A0" w:firstRow="1" w:lastRow="0" w:firstColumn="1" w:lastColumn="0" w:noHBand="0" w:noVBand="1"/>
       </w:tblPr>
       <w:tblGrid>
         <w:gridCol w:w="1668"/>
@@ -434,9 +438,9 @@
     <w:p/>
     <w:tbl>
       <w:tblPr>
-        <w:tblStyle w:val="TableGrid"/>
+        <w:tblStyle w:val="Tabellenraster"/>
         <w:tblW w:w="0" w:type="auto"/>
-        <w:tblLook w:val="04A0"/>
+        <w:tblLook w:val="04A0" w:firstRow="1" w:lastRow="0" w:firstColumn="1" w:lastColumn="0" w:noHBand="0" w:noVBand="1"/>
       </w:tblPr>
       <w:tblGrid>
         <w:gridCol w:w="1668"/>
@@ -537,9 +541,9 @@
     <w:p/>
     <w:tbl>
       <w:tblPr>
-        <w:tblStyle w:val="TableGrid"/>
+        <w:tblStyle w:val="Tabellenraster"/>
         <w:tblW w:w="0" w:type="auto"/>
-        <w:tblLook w:val="04A0"/>
+        <w:tblLook w:val="04A0" w:firstRow="1" w:lastRow="0" w:firstColumn="1" w:lastColumn="0" w:noHBand="0" w:noVBand="1"/>
       </w:tblPr>
       <w:tblGrid>
         <w:gridCol w:w="1668"/>
@@ -640,7 +644,7 @@
     <w:p/>
     <w:p>
       <w:pPr>
-        <w:pStyle w:val="Heading2"/>
+        <w:pStyle w:val="berschrift2"/>
       </w:pPr>
       <w:r>
         <w:lastRenderedPageBreak/>
@@ -650,9 +654,9 @@
     <w:p/>
     <w:tbl>
       <w:tblPr>
-        <w:tblStyle w:val="TableGrid"/>
+        <w:tblStyle w:val="Tabellenraster"/>
         <w:tblW w:w="0" w:type="auto"/>
-        <w:tblLook w:val="04A0"/>
+        <w:tblLook w:val="04A0" w:firstRow="1" w:lastRow="0" w:firstColumn="1" w:lastColumn="0" w:noHBand="0" w:noVBand="1"/>
       </w:tblPr>
       <w:tblGrid>
         <w:gridCol w:w="1668"/>
@@ -753,9 +757,9 @@
     <w:p/>
     <w:tbl>
       <w:tblPr>
-        <w:tblStyle w:val="TableGrid"/>
+        <w:tblStyle w:val="Tabellenraster"/>
         <w:tblW w:w="0" w:type="auto"/>
-        <w:tblLook w:val="04A0"/>
+        <w:tblLook w:val="04A0" w:firstRow="1" w:lastRow="0" w:firstColumn="1" w:lastColumn="0" w:noHBand="0" w:noVBand="1"/>
       </w:tblPr>
       <w:tblGrid>
         <w:gridCol w:w="1668"/>
@@ -856,9 +860,9 @@
     <w:p/>
     <w:tbl>
       <w:tblPr>
-        <w:tblStyle w:val="TableGrid"/>
+        <w:tblStyle w:val="Tabellenraster"/>
         <w:tblW w:w="0" w:type="auto"/>
-        <w:tblLook w:val="04A0"/>
+        <w:tblLook w:val="04A0" w:firstRow="1" w:lastRow="0" w:firstColumn="1" w:lastColumn="0" w:noHBand="0" w:noVBand="1"/>
       </w:tblPr>
       <w:tblGrid>
         <w:gridCol w:w="1668"/>
@@ -959,7 +963,7 @@
     <w:p/>
     <w:p>
       <w:pPr>
-        <w:pStyle w:val="Heading1"/>
+        <w:pStyle w:val="berschrift1"/>
       </w:pPr>
       <w:r>
         <w:t>Conclusion</w:t>
@@ -982,7 +986,7 @@
 </file>
 
 <file path=word/styles.xml><?xml version="1.0" encoding="utf-8"?>
-<w:styles xmlns:r="http://schemas.openxmlformats.org/officeDocument/2006/relationships" xmlns:w="http://schemas.openxmlformats.org/wordprocessingml/2006/main">
+<w:styles xmlns:mc="http://schemas.openxmlformats.org/markup-compatibility/2006" xmlns:r="http://schemas.openxmlformats.org/officeDocument/2006/relationships" xmlns:w="http://schemas.openxmlformats.org/wordprocessingml/2006/main" xmlns:w14="http://schemas.microsoft.com/office/word/2010/wordml" mc:Ignorable="w14">
   <w:docDefaults>
     <w:rPrDefault>
       <w:rPr>
@@ -994,7 +998,7 @@
     </w:rPrDefault>
     <w:pPrDefault/>
   </w:docDefaults>
-  <w:latentStyles w:defLockedState="0" w:defUIPriority="99" w:defSemiHidden="1" w:defUnhideWhenUsed="1" w:defQFormat="0" w:count="267">
+  <w:latentStyles w:defLockedState="0" w:defUIPriority="99" w:defSemiHidden="1" w:defUnhideWhenUsed="1" w:defQFormat="0" w:count="276">
     <w:lsdException w:name="Normal" w:semiHidden="0" w:uiPriority="0" w:unhideWhenUsed="0" w:qFormat="1"/>
     <w:lsdException w:name="heading 1" w:semiHidden="0" w:uiPriority="9" w:unhideWhenUsed="0" w:qFormat="1"/>
     <w:lsdException w:name="heading 2" w:uiPriority="9" w:qFormat="1"/>
@@ -1133,16 +1137,16 @@
     <w:lsdException w:name="Bibliography" w:uiPriority="37"/>
     <w:lsdException w:name="TOC Heading" w:uiPriority="39" w:qFormat="1"/>
   </w:latentStyles>
-  <w:style w:type="paragraph" w:default="1" w:styleId="Normal">
+  <w:style w:type="paragraph" w:default="1" w:styleId="Standard">
     <w:name w:val="Normal"/>
     <w:qFormat/>
     <w:rsid w:val="001101A8"/>
   </w:style>
-  <w:style w:type="paragraph" w:styleId="Heading1">
+  <w:style w:type="paragraph" w:styleId="berschrift1">
     <w:name w:val="heading 1"/>
-    <w:basedOn w:val="Normal"/>
-    <w:next w:val="Normal"/>
-    <w:link w:val="Heading1Char"/>
+    <w:basedOn w:val="Standard"/>
+    <w:next w:val="Standard"/>
+    <w:link w:val="berschrift1Zeichen"/>
     <w:uiPriority w:val="9"/>
     <w:qFormat/>
     <w:rsid w:val="00546F93"/>
@@ -1161,11 +1165,11 @@
       <w:szCs w:val="32"/>
     </w:rPr>
   </w:style>
-  <w:style w:type="paragraph" w:styleId="Heading2">
+  <w:style w:type="paragraph" w:styleId="berschrift2">
     <w:name w:val="heading 2"/>
-    <w:basedOn w:val="Normal"/>
-    <w:next w:val="Normal"/>
-    <w:link w:val="Heading2Char"/>
+    <w:basedOn w:val="Standard"/>
+    <w:next w:val="Standard"/>
+    <w:link w:val="berschrift2Zeichen"/>
     <w:uiPriority w:val="9"/>
     <w:unhideWhenUsed/>
     <w:qFormat/>
@@ -1185,18 +1189,17 @@
       <w:szCs w:val="26"/>
     </w:rPr>
   </w:style>
-  <w:style w:type="character" w:default="1" w:styleId="DefaultParagraphFont">
+  <w:style w:type="character" w:default="1" w:styleId="Absatzstandardschriftart">
     <w:name w:val="Default Paragraph Font"/>
     <w:uiPriority w:val="1"/>
     <w:semiHidden/>
     <w:unhideWhenUsed/>
   </w:style>
-  <w:style w:type="table" w:default="1" w:styleId="TableNormal">
+  <w:style w:type="table" w:default="1" w:styleId="NormaleTabelle">
     <w:name w:val="Normal Table"/>
     <w:uiPriority w:val="99"/>
     <w:semiHidden/>
     <w:unhideWhenUsed/>
-    <w:qFormat/>
     <w:tblPr>
       <w:tblInd w:w="0" w:type="dxa"/>
       <w:tblCellMar>
@@ -1207,15 +1210,15 @@
       </w:tblCellMar>
     </w:tblPr>
   </w:style>
-  <w:style w:type="numbering" w:default="1" w:styleId="NoList">
+  <w:style w:type="numbering" w:default="1" w:styleId="KeineListe">
     <w:name w:val="No List"/>
     <w:uiPriority w:val="99"/>
     <w:semiHidden/>
     <w:unhideWhenUsed/>
   </w:style>
-  <w:style w:type="table" w:styleId="TableGrid">
+  <w:style w:type="table" w:styleId="Tabellenraster">
     <w:name w:val="Table Grid"/>
-    <w:basedOn w:val="TableNormal"/>
+    <w:basedOn w:val="NormaleTabelle"/>
     <w:uiPriority w:val="59"/>
     <w:rsid w:val="00044DAF"/>
     <w:tblPr>
@@ -1236,10 +1239,10 @@
       </w:tblCellMar>
     </w:tblPr>
   </w:style>
-  <w:style w:type="character" w:customStyle="1" w:styleId="Heading1Char">
-    <w:name w:val="Heading 1 Char"/>
-    <w:basedOn w:val="DefaultParagraphFont"/>
-    <w:link w:val="Heading1"/>
+  <w:style w:type="character" w:customStyle="1" w:styleId="berschrift1Zeichen">
+    <w:name w:val="Überschrift 1 Zeichen"/>
+    <w:basedOn w:val="Absatzstandardschriftart"/>
+    <w:link w:val="berschrift1"/>
     <w:uiPriority w:val="9"/>
     <w:rsid w:val="00546F93"/>
     <w:rPr>
@@ -1251,10 +1254,10 @@
       <w:szCs w:val="32"/>
     </w:rPr>
   </w:style>
-  <w:style w:type="character" w:customStyle="1" w:styleId="Heading2Char">
-    <w:name w:val="Heading 2 Char"/>
-    <w:basedOn w:val="DefaultParagraphFont"/>
-    <w:link w:val="Heading2"/>
+  <w:style w:type="character" w:customStyle="1" w:styleId="berschrift2Zeichen">
+    <w:name w:val="Überschrift 2 Zeichen"/>
+    <w:basedOn w:val="Absatzstandardschriftart"/>
+    <w:link w:val="berschrift2"/>
     <w:uiPriority w:val="9"/>
     <w:rsid w:val="00072784"/>
     <w:rPr>

</xml_diff>

<commit_message>
implemented proper CLI application
</commit_message>
<xml_diff>
--- a/examples/test_requirement.docx
+++ b/examples/test_requirement.docx
@@ -91,8 +91,6 @@
             <w:r>
               <w:t>APP</w:t>
             </w:r>
-            <w:bookmarkStart w:id="0" w:name="_GoBack"/>
-            <w:bookmarkEnd w:id="0"/>
           </w:p>
         </w:tc>
       </w:tr>
@@ -407,7 +405,10 @@
           </w:tcPr>
           <w:p>
             <w:r>
-              <w:t>REQ001</w:t>
+              <w:t>APP</w:t>
+            </w:r>
+            <w:r>
+              <w:t>001</w:t>
             </w:r>
           </w:p>
         </w:tc>
@@ -541,10 +542,12 @@
           </w:tcPr>
           <w:p>
             <w:r>
-              <w:t>REQ001</w:t>
-            </w:r>
-            <w:r>
-              <w:t>, REQ002</w:t>
+              <w:t>APP001, APP</w:t>
+            </w:r>
+            <w:bookmarkStart w:id="0" w:name="_GoBack"/>
+            <w:bookmarkEnd w:id="0"/>
+            <w:r>
+              <w:t>002</w:t>
             </w:r>
           </w:p>
         </w:tc>

</xml_diff>